<commit_message>
Logos, versions & copyrights updated
</commit_message>
<xml_diff>
--- a/v1.1/README.docx
+++ b/v1.1/README.docx
@@ -24,7 +24,6 @@
         <w:keepNext w:val="false"/>
         <w:keepLines w:val="false"/>
         <w:widowControl/>
-        <w:pBdr/>
         <w:shd w:val="clear" w:fill="auto"/>
         <w:spacing w:lineRule="auto" w:line="276" w:before="0" w:after="140"/>
         <w:ind w:left="0" w:right="0" w:hanging="0"/>
@@ -60,7 +59,6 @@
         <w:keepNext w:val="false"/>
         <w:keepLines w:val="false"/>
         <w:widowControl/>
-        <w:pBdr/>
         <w:shd w:val="clear" w:fill="auto"/>
         <w:spacing w:lineRule="auto" w:line="276" w:before="0" w:after="140"/>
         <w:ind w:left="0" w:right="0" w:firstLine="720"/>
@@ -94,7 +92,6 @@
         <w:keepNext w:val="false"/>
         <w:keepLines w:val="false"/>
         <w:widowControl/>
-        <w:pBdr/>
         <w:shd w:val="clear" w:fill="auto"/>
         <w:spacing w:lineRule="auto" w:line="276" w:before="0" w:after="140"/>
         <w:ind w:left="720" w:right="0" w:firstLine="720"/>
@@ -130,7 +127,6 @@
         <w:keepNext w:val="false"/>
         <w:keepLines w:val="false"/>
         <w:widowControl/>
-        <w:pBdr/>
         <w:shd w:val="clear" w:fill="auto"/>
         <w:spacing w:lineRule="auto" w:line="276" w:before="0" w:after="140"/>
         <w:ind w:left="1440" w:right="0" w:firstLine="720"/>
@@ -166,7 +162,6 @@
         <w:keepNext w:val="false"/>
         <w:keepLines w:val="false"/>
         <w:widowControl/>
-        <w:pBdr/>
         <w:shd w:val="clear" w:fill="auto"/>
         <w:spacing w:lineRule="auto" w:line="276" w:before="0" w:after="140"/>
         <w:ind w:left="2880" w:right="0" w:hanging="0"/>
@@ -210,7 +205,6 @@
             <w:sz w:val="24"/>
             <w:szCs w:val="24"/>
             <w:u w:val="single"/>
-            <w:shd w:fill="auto" w:val="clear"/>
             <w:vertAlign w:val="baseline"/>
           </w:rPr>
           <w:t>https://www.oracle.com/technetwork/java/javase/downloads/jdk8-downloads-2133151.html</w:t>
@@ -243,7 +237,6 @@
         <w:keepNext w:val="false"/>
         <w:keepLines w:val="false"/>
         <w:widowControl/>
-        <w:pBdr/>
         <w:shd w:val="clear" w:fill="auto"/>
         <w:spacing w:lineRule="auto" w:line="276" w:before="0" w:after="140"/>
         <w:ind w:left="2880" w:right="0" w:hanging="0"/>
@@ -294,7 +287,6 @@
         <w:keepNext w:val="false"/>
         <w:keepLines w:val="false"/>
         <w:widowControl/>
-        <w:pBdr/>
         <w:shd w:val="clear" w:fill="auto"/>
         <w:spacing w:lineRule="auto" w:line="276" w:before="0" w:after="140"/>
         <w:ind w:left="2880" w:right="0" w:hanging="0"/>
@@ -336,7 +328,6 @@
         <w:keepNext w:val="false"/>
         <w:keepLines w:val="false"/>
         <w:widowControl/>
-        <w:pBdr/>
         <w:shd w:val="clear" w:fill="auto"/>
         <w:spacing w:lineRule="auto" w:line="276" w:before="0" w:after="140"/>
         <w:ind w:left="2880" w:right="0" w:hanging="0"/>
@@ -384,7 +375,6 @@
         <w:keepNext w:val="false"/>
         <w:keepLines w:val="false"/>
         <w:widowControl/>
-        <w:pBdr/>
         <w:shd w:val="clear" w:fill="auto"/>
         <w:spacing w:lineRule="auto" w:line="276" w:before="0" w:after="140"/>
         <w:ind w:left="2880" w:right="0" w:hanging="0"/>
@@ -426,7 +416,6 @@
         <w:keepNext w:val="false"/>
         <w:keepLines w:val="false"/>
         <w:widowControl/>
-        <w:pBdr/>
         <w:shd w:val="clear" w:fill="auto"/>
         <w:spacing w:lineRule="auto" w:line="276" w:before="0" w:after="140"/>
         <w:ind w:left="3600" w:right="0" w:hanging="0"/>
@@ -468,7 +457,6 @@
         <w:keepNext w:val="false"/>
         <w:keepLines w:val="false"/>
         <w:widowControl/>
-        <w:pBdr/>
         <w:shd w:val="clear" w:fill="auto"/>
         <w:spacing w:lineRule="auto" w:line="276" w:before="0" w:after="140"/>
         <w:ind w:left="3600" w:right="0" w:hanging="0"/>
@@ -544,7 +532,6 @@
         <w:keepNext w:val="false"/>
         <w:keepLines w:val="false"/>
         <w:widowControl/>
-        <w:pBdr/>
         <w:shd w:val="clear" w:fill="auto"/>
         <w:spacing w:lineRule="auto" w:line="276" w:before="0" w:after="140"/>
         <w:ind w:left="3600" w:right="0" w:hanging="0"/>
@@ -582,7 +569,6 @@
         <w:keepNext w:val="false"/>
         <w:keepLines w:val="false"/>
         <w:widowControl/>
-        <w:pBdr/>
         <w:shd w:val="clear" w:fill="auto"/>
         <w:spacing w:lineRule="auto" w:line="276" w:before="0" w:after="140"/>
         <w:ind w:left="3600" w:right="0" w:hanging="0"/>
@@ -620,7 +606,6 @@
         <w:keepNext w:val="false"/>
         <w:keepLines w:val="false"/>
         <w:widowControl/>
-        <w:pBdr/>
         <w:shd w:val="clear" w:fill="auto"/>
         <w:spacing w:lineRule="auto" w:line="276" w:before="0" w:after="140"/>
         <w:ind w:left="2160" w:right="0" w:firstLine="720"/>
@@ -662,7 +647,6 @@
         <w:keepNext w:val="false"/>
         <w:keepLines w:val="false"/>
         <w:widowControl/>
-        <w:pBdr/>
         <w:shd w:val="clear" w:fill="auto"/>
         <w:spacing w:lineRule="auto" w:line="276" w:before="0" w:after="140"/>
         <w:ind w:left="2880" w:right="0" w:firstLine="720"/>
@@ -696,7 +680,6 @@
         <w:keepNext w:val="false"/>
         <w:keepLines w:val="false"/>
         <w:widowControl/>
-        <w:pBdr/>
         <w:shd w:val="clear" w:fill="auto"/>
         <w:spacing w:lineRule="auto" w:line="276" w:before="0" w:after="140"/>
         <w:ind w:left="2880" w:right="0" w:firstLine="720"/>
@@ -732,7 +715,6 @@
         <w:keepNext w:val="false"/>
         <w:keepLines w:val="false"/>
         <w:widowControl/>
-        <w:pBdr/>
         <w:shd w:val="clear" w:fill="auto"/>
         <w:spacing w:lineRule="auto" w:line="276" w:before="0" w:after="140"/>
         <w:ind w:left="3600" w:right="0" w:hanging="0"/>
@@ -809,7 +791,6 @@
         <w:keepNext w:val="false"/>
         <w:keepLines w:val="false"/>
         <w:widowControl/>
-        <w:pBdr/>
         <w:shd w:val="clear" w:fill="auto"/>
         <w:spacing w:lineRule="auto" w:line="276" w:before="0" w:after="140"/>
         <w:ind w:left="2127" w:right="0" w:hanging="0"/>
@@ -845,7 +826,6 @@
         <w:keepNext w:val="false"/>
         <w:keepLines w:val="false"/>
         <w:widowControl/>
-        <w:pBdr/>
         <w:shd w:val="clear" w:fill="auto"/>
         <w:spacing w:lineRule="auto" w:line="276" w:before="0" w:after="140"/>
         <w:ind w:left="2847" w:right="0" w:firstLine="33"/>
@@ -879,7 +859,6 @@
         <w:keepNext w:val="false"/>
         <w:keepLines w:val="false"/>
         <w:widowControl/>
-        <w:pBdr/>
         <w:shd w:val="clear" w:fill="auto"/>
         <w:spacing w:lineRule="auto" w:line="276" w:before="0" w:after="140"/>
         <w:ind w:left="3567" w:right="0" w:firstLine="33"/>
@@ -915,7 +894,6 @@
         <w:keepNext w:val="false"/>
         <w:keepLines w:val="false"/>
         <w:widowControl/>
-        <w:pBdr/>
         <w:shd w:val="clear" w:fill="auto"/>
         <w:spacing w:lineRule="auto" w:line="276" w:before="0" w:after="140"/>
         <w:ind w:left="3567" w:right="0" w:firstLine="33"/>
@@ -951,7 +929,6 @@
         <w:keepNext w:val="false"/>
         <w:keepLines w:val="false"/>
         <w:widowControl/>
-        <w:pBdr/>
         <w:shd w:val="clear" w:fill="auto"/>
         <w:spacing w:lineRule="auto" w:line="276" w:before="0" w:after="140"/>
         <w:ind w:left="3567" w:right="0" w:firstLine="33"/>
@@ -987,7 +964,6 @@
         <w:keepNext w:val="false"/>
         <w:keepLines w:val="false"/>
         <w:widowControl/>
-        <w:pBdr/>
         <w:shd w:val="clear" w:fill="auto"/>
         <w:spacing w:lineRule="auto" w:line="276" w:before="0" w:after="140"/>
         <w:ind w:left="3567" w:right="0" w:firstLine="33"/>
@@ -1021,7 +997,6 @@
         <w:keepNext w:val="false"/>
         <w:keepLines w:val="false"/>
         <w:widowControl/>
-        <w:pBdr/>
         <w:shd w:val="clear" w:fill="auto"/>
         <w:spacing w:lineRule="auto" w:line="276" w:before="0" w:after="140"/>
         <w:ind w:left="2160" w:right="0" w:firstLine="720"/>
@@ -1072,7 +1047,6 @@
         <w:keepNext w:val="false"/>
         <w:keepLines w:val="false"/>
         <w:widowControl/>
-        <w:pBdr/>
         <w:shd w:val="clear" w:fill="auto"/>
         <w:spacing w:lineRule="auto" w:line="276" w:before="0" w:after="140"/>
         <w:ind w:left="2836" w:right="0" w:hanging="0"/>
@@ -1110,7 +1084,6 @@
         <w:keepNext w:val="false"/>
         <w:keepLines w:val="false"/>
         <w:widowControl/>
-        <w:pBdr/>
         <w:shd w:val="clear" w:fill="auto"/>
         <w:spacing w:lineRule="auto" w:line="276" w:before="0" w:after="140"/>
         <w:ind w:left="3556" w:right="0" w:firstLine="43"/>
@@ -1148,7 +1121,6 @@
         <w:keepNext w:val="false"/>
         <w:keepLines w:val="false"/>
         <w:widowControl/>
-        <w:pBdr/>
         <w:shd w:val="clear" w:fill="auto"/>
         <w:spacing w:lineRule="auto" w:line="276" w:before="0" w:after="140"/>
         <w:ind w:left="3556" w:right="0" w:firstLine="43"/>
@@ -1190,7 +1162,6 @@
         <w:keepNext w:val="false"/>
         <w:keepLines w:val="false"/>
         <w:widowControl/>
-        <w:pBdr/>
         <w:shd w:val="clear" w:fill="auto"/>
         <w:spacing w:lineRule="auto" w:line="276" w:before="0" w:after="140"/>
         <w:ind w:left="3556" w:right="0" w:firstLine="43"/>
@@ -1226,7 +1197,6 @@
         <w:keepNext w:val="false"/>
         <w:keepLines w:val="false"/>
         <w:widowControl/>
-        <w:pBdr/>
         <w:shd w:val="clear" w:fill="auto"/>
         <w:spacing w:lineRule="auto" w:line="276" w:before="0" w:after="140"/>
         <w:ind w:left="3556" w:right="0" w:firstLine="43"/>
@@ -1271,7 +1241,6 @@
             <w:sz w:val="24"/>
             <w:szCs w:val="24"/>
             <w:u w:val="single"/>
-            <w:shd w:fill="auto" w:val="clear"/>
             <w:vertAlign w:val="baseline"/>
           </w:rPr>
           <w:t>https://www.python.org/ftp/</w:t>
@@ -1305,7 +1274,6 @@
         <w:keepNext w:val="false"/>
         <w:keepLines w:val="false"/>
         <w:widowControl/>
-        <w:pBdr/>
         <w:shd w:val="clear" w:fill="auto"/>
         <w:spacing w:lineRule="auto" w:line="276" w:before="0" w:after="140"/>
         <w:ind w:left="3556" w:right="0" w:firstLine="43"/>
@@ -1341,7 +1309,6 @@
         <w:keepNext w:val="false"/>
         <w:keepLines w:val="false"/>
         <w:widowControl/>
-        <w:pBdr/>
         <w:shd w:val="clear" w:fill="auto"/>
         <w:spacing w:lineRule="auto" w:line="276" w:before="0" w:after="140"/>
         <w:ind w:left="3556" w:right="0" w:firstLine="43"/>
@@ -1377,7 +1344,6 @@
         <w:keepNext w:val="false"/>
         <w:keepLines w:val="false"/>
         <w:widowControl/>
-        <w:pBdr/>
         <w:shd w:val="clear" w:fill="auto"/>
         <w:spacing w:lineRule="auto" w:line="276" w:before="0" w:after="140"/>
         <w:ind w:left="3556" w:right="0" w:firstLine="43"/>
@@ -1413,7 +1379,6 @@
         <w:keepNext w:val="false"/>
         <w:keepLines w:val="false"/>
         <w:widowControl/>
-        <w:pBdr/>
         <w:shd w:val="clear" w:fill="auto"/>
         <w:spacing w:lineRule="auto" w:line="276" w:before="0" w:after="140"/>
         <w:ind w:left="3556" w:right="0" w:firstLine="43"/>
@@ -1449,7 +1414,6 @@
         <w:keepNext w:val="false"/>
         <w:keepLines w:val="false"/>
         <w:widowControl/>
-        <w:pBdr/>
         <w:shd w:val="clear" w:fill="auto"/>
         <w:spacing w:lineRule="auto" w:line="276" w:before="0" w:after="140"/>
         <w:ind w:left="3556" w:right="0" w:firstLine="43"/>
@@ -1485,7 +1449,6 @@
         <w:keepNext w:val="false"/>
         <w:keepLines w:val="false"/>
         <w:widowControl/>
-        <w:pBdr/>
         <w:shd w:val="clear" w:fill="auto"/>
         <w:spacing w:lineRule="auto" w:line="276" w:before="0" w:after="140"/>
         <w:ind w:left="3556" w:right="0" w:firstLine="43"/>
@@ -1519,7 +1482,6 @@
         <w:keepNext w:val="false"/>
         <w:keepLines w:val="false"/>
         <w:widowControl/>
-        <w:pBdr/>
         <w:shd w:val="clear" w:fill="auto"/>
         <w:spacing w:lineRule="auto" w:line="276" w:before="0" w:after="140"/>
         <w:ind w:left="3556" w:right="0" w:firstLine="43"/>
@@ -1553,7 +1515,6 @@
         <w:keepNext w:val="false"/>
         <w:keepLines w:val="false"/>
         <w:widowControl/>
-        <w:pBdr/>
         <w:shd w:val="clear" w:fill="auto"/>
         <w:spacing w:lineRule="auto" w:line="276" w:before="0" w:after="140"/>
         <w:ind w:left="3556" w:right="0" w:firstLine="43"/>
@@ -1587,7 +1548,6 @@
         <w:keepNext w:val="false"/>
         <w:keepLines w:val="false"/>
         <w:widowControl/>
-        <w:pBdr/>
         <w:shd w:val="clear" w:fill="auto"/>
         <w:spacing w:lineRule="auto" w:line="276" w:before="0" w:after="140"/>
         <w:ind w:left="3556" w:right="0" w:firstLine="43"/>
@@ -1621,7 +1581,6 @@
         <w:keepNext w:val="false"/>
         <w:keepLines w:val="false"/>
         <w:widowControl/>
-        <w:pBdr/>
         <w:shd w:val="clear" w:fill="auto"/>
         <w:spacing w:lineRule="auto" w:line="276" w:before="0" w:after="140"/>
         <w:ind w:left="3556" w:right="0" w:firstLine="43"/>
@@ -1655,7 +1614,6 @@
         <w:keepNext w:val="false"/>
         <w:keepLines w:val="false"/>
         <w:widowControl/>
-        <w:pBdr/>
         <w:shd w:val="clear" w:fill="auto"/>
         <w:spacing w:lineRule="auto" w:line="276" w:before="0" w:after="140"/>
         <w:ind w:left="3556" w:right="0" w:firstLine="43"/>
@@ -1741,7 +1699,6 @@
         <w:keepNext w:val="false"/>
         <w:keepLines w:val="false"/>
         <w:widowControl/>
-        <w:pBdr/>
         <w:shd w:val="clear" w:fill="auto"/>
         <w:spacing w:lineRule="auto" w:line="276" w:before="0" w:after="140"/>
         <w:ind w:left="3556" w:right="0" w:firstLine="43"/>
@@ -1792,7 +1749,6 @@
         <w:keepNext w:val="false"/>
         <w:keepLines w:val="false"/>
         <w:widowControl/>
-        <w:pBdr/>
         <w:shd w:val="clear" w:fill="auto"/>
         <w:spacing w:lineRule="auto" w:line="276" w:before="0" w:after="140"/>
         <w:ind w:left="2127" w:right="0" w:hanging="0"/>
@@ -1843,7 +1799,6 @@
         <w:keepNext w:val="false"/>
         <w:keepLines w:val="false"/>
         <w:widowControl/>
-        <w:pBdr/>
         <w:shd w:val="clear" w:fill="auto"/>
         <w:spacing w:lineRule="auto" w:line="276" w:before="0" w:after="140"/>
         <w:ind w:left="2836" w:right="0" w:hanging="0"/>
@@ -1894,7 +1849,6 @@
         <w:keepNext w:val="false"/>
         <w:keepLines w:val="false"/>
         <w:widowControl/>
-        <w:pBdr/>
         <w:shd w:val="clear" w:fill="auto"/>
         <w:spacing w:lineRule="auto" w:line="276" w:before="0" w:after="140"/>
         <w:ind w:left="2836" w:right="0" w:hanging="0"/>
@@ -1947,7 +1901,6 @@
         <w:keepNext w:val="false"/>
         <w:keepLines w:val="false"/>
         <w:widowControl/>
-        <w:pBdr/>
         <w:shd w:val="clear" w:fill="auto"/>
         <w:spacing w:lineRule="auto" w:line="276" w:before="0" w:after="140"/>
         <w:ind w:left="2836" w:right="0" w:hanging="0"/>
@@ -1998,7 +1951,6 @@
         <w:keepNext w:val="false"/>
         <w:keepLines w:val="false"/>
         <w:widowControl/>
-        <w:pBdr/>
         <w:shd w:val="clear" w:fill="auto"/>
         <w:spacing w:lineRule="auto" w:line="276" w:before="0" w:after="140"/>
         <w:ind w:left="2836" w:right="0" w:hanging="0"/>
@@ -2051,7 +2003,6 @@
         <w:keepNext w:val="false"/>
         <w:keepLines w:val="false"/>
         <w:widowControl/>
-        <w:pBdr/>
         <w:shd w:val="clear" w:fill="auto"/>
         <w:spacing w:lineRule="auto" w:line="276" w:before="0" w:after="140"/>
         <w:ind w:left="3556" w:right="0" w:firstLine="43"/>
@@ -2111,7 +2062,6 @@
         <w:keepNext w:val="false"/>
         <w:keepLines w:val="false"/>
         <w:widowControl/>
-        <w:pBdr/>
         <w:shd w:val="clear" w:fill="auto"/>
         <w:spacing w:lineRule="auto" w:line="276" w:before="0" w:after="140"/>
         <w:ind w:left="3556" w:right="0" w:firstLine="43"/>
@@ -2145,7 +2095,6 @@
         <w:keepNext w:val="false"/>
         <w:keepLines w:val="false"/>
         <w:widowControl/>
-        <w:pBdr/>
         <w:shd w:val="clear" w:fill="auto"/>
         <w:spacing w:lineRule="auto" w:line="276" w:before="0" w:after="140"/>
         <w:ind w:left="3556" w:right="0" w:firstLine="43"/>
@@ -2179,7 +2128,6 @@
         <w:keepNext w:val="false"/>
         <w:keepLines w:val="false"/>
         <w:widowControl/>
-        <w:pBdr/>
         <w:shd w:val="clear" w:fill="auto"/>
         <w:spacing w:lineRule="auto" w:line="276" w:before="0" w:after="140"/>
         <w:ind w:left="2160" w:right="0" w:hanging="0"/>
@@ -2215,7 +2163,6 @@
         <w:keepNext w:val="false"/>
         <w:keepLines w:val="false"/>
         <w:widowControl/>
-        <w:pBdr/>
         <w:shd w:val="clear" w:fill="auto"/>
         <w:spacing w:lineRule="auto" w:line="276" w:before="0" w:after="140"/>
         <w:ind w:left="2160" w:right="0" w:firstLine="720"/>
@@ -2249,7 +2196,6 @@
         <w:keepNext w:val="false"/>
         <w:keepLines w:val="false"/>
         <w:widowControl/>
-        <w:pBdr/>
         <w:shd w:val="clear" w:fill="auto"/>
         <w:spacing w:lineRule="auto" w:line="276" w:before="0" w:after="140"/>
         <w:ind w:left="2880" w:right="0" w:firstLine="720"/>
@@ -2285,7 +2231,6 @@
         <w:keepNext w:val="false"/>
         <w:keepLines w:val="false"/>
         <w:widowControl/>
-        <w:pBdr/>
         <w:shd w:val="clear" w:fill="auto"/>
         <w:spacing w:lineRule="auto" w:line="276" w:before="0" w:after="140"/>
         <w:ind w:left="2880" w:right="0" w:firstLine="720"/>
@@ -2321,7 +2266,6 @@
         <w:keepNext w:val="false"/>
         <w:keepLines w:val="false"/>
         <w:widowControl/>
-        <w:pBdr/>
         <w:shd w:val="clear" w:fill="auto"/>
         <w:spacing w:lineRule="auto" w:line="276" w:before="0" w:after="140"/>
         <w:ind w:left="2880" w:right="0" w:hanging="0"/>
@@ -2355,7 +2299,6 @@
         <w:keepNext w:val="false"/>
         <w:keepLines w:val="false"/>
         <w:widowControl/>
-        <w:pBdr/>
         <w:shd w:val="clear" w:fill="auto"/>
         <w:spacing w:lineRule="auto" w:line="276" w:before="0" w:after="140"/>
         <w:ind w:left="3600" w:right="0" w:hanging="0"/>
@@ -2389,7 +2332,6 @@
         <w:keepNext w:val="false"/>
         <w:keepLines w:val="false"/>
         <w:widowControl/>
-        <w:pBdr/>
         <w:shd w:val="clear" w:fill="auto"/>
         <w:spacing w:lineRule="auto" w:line="276" w:before="0" w:after="140"/>
         <w:ind w:left="3600" w:right="0" w:hanging="0"/>
@@ -2423,7 +2365,6 @@
         <w:keepNext w:val="false"/>
         <w:keepLines w:val="false"/>
         <w:widowControl/>
-        <w:pBdr/>
         <w:shd w:val="clear" w:fill="auto"/>
         <w:spacing w:lineRule="auto" w:line="276" w:before="0" w:after="140"/>
         <w:ind w:left="2160" w:right="0" w:hanging="0"/>
@@ -2509,7 +2450,6 @@
         <w:keepNext w:val="false"/>
         <w:keepLines w:val="false"/>
         <w:widowControl/>
-        <w:pBdr/>
         <w:shd w:val="clear" w:fill="auto"/>
         <w:spacing w:lineRule="auto" w:line="276" w:before="0" w:after="140"/>
         <w:ind w:left="2160" w:right="0" w:firstLine="720"/>
@@ -2543,7 +2483,6 @@
         <w:keepNext w:val="false"/>
         <w:keepLines w:val="false"/>
         <w:widowControl/>
-        <w:pBdr/>
         <w:shd w:val="clear" w:fill="auto"/>
         <w:spacing w:lineRule="auto" w:line="276" w:before="0" w:after="140"/>
         <w:ind w:left="2880" w:right="0" w:hanging="0"/>
@@ -2577,7 +2516,6 @@
         <w:keepNext w:val="false"/>
         <w:keepLines w:val="false"/>
         <w:widowControl/>
-        <w:pBdr/>
         <w:shd w:val="clear" w:fill="auto"/>
         <w:spacing w:lineRule="auto" w:line="276" w:before="0" w:after="140"/>
         <w:ind w:left="2880" w:right="0" w:hanging="0"/>
@@ -2611,7 +2549,6 @@
         <w:keepNext w:val="false"/>
         <w:keepLines w:val="false"/>
         <w:widowControl/>
-        <w:pBdr/>
         <w:shd w:val="clear" w:fill="auto"/>
         <w:spacing w:lineRule="auto" w:line="276" w:before="0" w:after="140"/>
         <w:ind w:left="2880" w:right="0" w:hanging="0"/>
@@ -2647,7 +2584,6 @@
         <w:keepNext w:val="false"/>
         <w:keepLines w:val="false"/>
         <w:widowControl/>
-        <w:pBdr/>
         <w:shd w:val="clear" w:fill="auto"/>
         <w:spacing w:lineRule="auto" w:line="276" w:before="0" w:after="140"/>
         <w:ind w:left="2160" w:right="0" w:hanging="0"/>
@@ -2709,7 +2645,6 @@
         <w:keepNext w:val="false"/>
         <w:keepLines w:val="false"/>
         <w:widowControl/>
-        <w:pBdr/>
         <w:shd w:val="clear" w:fill="auto"/>
         <w:spacing w:lineRule="auto" w:line="276" w:before="0" w:after="140"/>
         <w:ind w:left="2160" w:right="0" w:firstLine="720"/>
@@ -2743,7 +2678,6 @@
         <w:keepNext w:val="false"/>
         <w:keepLines w:val="false"/>
         <w:widowControl/>
-        <w:pBdr/>
         <w:shd w:val="clear" w:fill="auto"/>
         <w:spacing w:lineRule="auto" w:line="276" w:before="0" w:after="140"/>
         <w:ind w:left="2880" w:right="0" w:hanging="0"/>
@@ -2794,7 +2728,6 @@
         <w:keepNext w:val="false"/>
         <w:keepLines w:val="false"/>
         <w:widowControl w:val="false"/>
-        <w:pBdr/>
         <w:shd w:val="clear" w:fill="auto"/>
         <w:spacing w:lineRule="auto" w:line="276" w:before="0" w:after="140"/>
         <w:ind w:left="2160" w:right="0" w:firstLine="720"/>
@@ -2830,7 +2763,6 @@
         <w:keepNext w:val="false"/>
         <w:keepLines w:val="false"/>
         <w:widowControl w:val="false"/>
-        <w:pBdr/>
         <w:shd w:val="clear" w:fill="auto"/>
         <w:spacing w:lineRule="auto" w:line="276" w:before="0" w:after="140"/>
         <w:ind w:left="2160" w:right="0" w:firstLine="720"/>
@@ -2866,7 +2798,6 @@
         <w:keepNext w:val="false"/>
         <w:keepLines w:val="false"/>
         <w:widowControl w:val="false"/>
-        <w:pBdr/>
         <w:shd w:val="clear" w:fill="auto"/>
         <w:spacing w:lineRule="auto" w:line="276" w:before="0" w:after="140"/>
         <w:ind w:left="2160" w:right="0" w:hanging="0"/>
@@ -2902,7 +2833,6 @@
         <w:keepNext w:val="false"/>
         <w:keepLines w:val="false"/>
         <w:widowControl w:val="false"/>
-        <w:pBdr/>
         <w:shd w:val="clear" w:fill="auto"/>
         <w:spacing w:lineRule="auto" w:line="276" w:before="0" w:after="140"/>
         <w:ind w:left="2880" w:right="0" w:hanging="0"/>
@@ -2955,7 +2885,6 @@
         <w:keepNext w:val="false"/>
         <w:keepLines w:val="false"/>
         <w:widowControl w:val="false"/>
-        <w:pBdr/>
         <w:shd w:val="clear" w:fill="auto"/>
         <w:spacing w:lineRule="auto" w:line="276" w:before="0" w:after="140"/>
         <w:ind w:left="2160" w:right="0" w:hanging="0"/>
@@ -2994,18 +2923,16 @@
           <w:sz w:val="24"/>
           <w:szCs w:val="24"/>
           <w:u w:val="none"/>
-          <w:shd w:fill="auto" w:val="clear"/>
-          <w:vertAlign w:val="baseline"/>
-        </w:rPr>
-      </w:r>
-    </w:p>
-    <w:p>
-      <w:pPr>
-        <w:pStyle w:val="Normal"/>
-        <w:keepNext w:val="false"/>
-        <w:keepLines w:val="false"/>
-        <w:widowControl/>
-        <w:pBdr/>
+          <w:vertAlign w:val="baseline"/>
+        </w:rPr>
+      </w:r>
+    </w:p>
+    <w:p>
+      <w:pPr>
+        <w:pStyle w:val="Normal"/>
+        <w:keepNext w:val="false"/>
+        <w:keepLines w:val="false"/>
+        <w:widowControl/>
         <w:shd w:val="clear" w:fill="auto"/>
         <w:spacing w:lineRule="auto" w:line="276" w:before="0" w:after="140"/>
         <w:ind w:left="0" w:right="0" w:hanging="0"/>
@@ -3041,7 +2968,6 @@
         <w:keepNext w:val="false"/>
         <w:keepLines w:val="false"/>
         <w:widowControl/>
-        <w:pBdr/>
         <w:shd w:val="clear" w:fill="auto"/>
         <w:spacing w:lineRule="auto" w:line="276" w:before="0" w:after="140"/>
         <w:ind w:left="1440" w:right="0" w:firstLine="720"/>
@@ -3077,7 +3003,6 @@
         <w:keepNext w:val="false"/>
         <w:keepLines w:val="false"/>
         <w:widowControl/>
-        <w:pBdr/>
         <w:shd w:val="clear" w:fill="auto"/>
         <w:spacing w:lineRule="auto" w:line="276" w:before="0" w:after="140"/>
         <w:ind w:left="2880" w:right="0" w:hanging="0"/>
@@ -3121,7 +3046,6 @@
             <w:sz w:val="24"/>
             <w:szCs w:val="24"/>
             <w:u w:val="single"/>
-            <w:shd w:fill="auto" w:val="clear"/>
             <w:vertAlign w:val="baseline"/>
           </w:rPr>
           <w:t>jdk-8u201-windows-x64.exe</w:t>
@@ -3164,7 +3088,6 @@
             <w:sz w:val="24"/>
             <w:szCs w:val="24"/>
             <w:u w:val="single"/>
-            <w:shd w:fill="auto" w:val="clear"/>
             <w:vertAlign w:val="baseline"/>
           </w:rPr>
           <w:t>https://www.oracle.com/technetwork/java/javase/downloads/jdk8-downloads-2133151.html</w:t>
@@ -3197,7 +3120,6 @@
         <w:keepNext w:val="false"/>
         <w:keepLines w:val="false"/>
         <w:widowControl/>
-        <w:pBdr/>
         <w:shd w:val="clear" w:fill="auto"/>
         <w:spacing w:lineRule="auto" w:line="276" w:before="0" w:after="140"/>
         <w:ind w:left="1440" w:right="0" w:firstLine="720"/>
@@ -3233,7 +3155,6 @@
         <w:keepNext w:val="false"/>
         <w:keepLines w:val="false"/>
         <w:widowControl/>
-        <w:pBdr/>
         <w:shd w:val="clear" w:fill="auto"/>
         <w:spacing w:lineRule="auto" w:line="276" w:before="0" w:after="140"/>
         <w:ind w:left="2880" w:right="0" w:hanging="0"/>
@@ -3277,7 +3198,6 @@
             <w:sz w:val="24"/>
             <w:szCs w:val="24"/>
             <w:u w:val="single"/>
-            <w:shd w:fill="auto" w:val="clear"/>
             <w:vertAlign w:val="baseline"/>
           </w:rPr>
           <w:t>https://www.python.org/ftp/python/3.6.7/python-3.6.7-amd64.exe</w:t>
@@ -3310,7 +3230,6 @@
         <w:keepNext w:val="false"/>
         <w:keepLines w:val="false"/>
         <w:widowControl/>
-        <w:pBdr/>
         <w:shd w:val="clear" w:fill="auto"/>
         <w:spacing w:lineRule="auto" w:line="276" w:before="0" w:after="140"/>
         <w:ind w:left="2880" w:right="0" w:hanging="0"/>
@@ -3346,7 +3265,6 @@
         <w:keepNext w:val="false"/>
         <w:keepLines w:val="false"/>
         <w:widowControl/>
-        <w:pBdr/>
         <w:shd w:val="clear" w:fill="auto"/>
         <w:spacing w:lineRule="auto" w:line="276" w:before="0" w:after="140"/>
         <w:ind w:left="2880" w:right="0" w:hanging="0"/>
@@ -3382,7 +3300,6 @@
         <w:keepNext w:val="false"/>
         <w:keepLines w:val="false"/>
         <w:widowControl/>
-        <w:pBdr/>
         <w:shd w:val="clear" w:fill="auto"/>
         <w:spacing w:lineRule="auto" w:line="276" w:before="0" w:after="140"/>
         <w:ind w:left="2880" w:right="0" w:hanging="0"/>
@@ -3418,7 +3335,6 @@
         <w:keepNext w:val="false"/>
         <w:keepLines w:val="false"/>
         <w:widowControl/>
-        <w:pBdr/>
         <w:shd w:val="clear" w:fill="auto"/>
         <w:spacing w:lineRule="auto" w:line="276" w:before="0" w:after="140"/>
         <w:ind w:left="2880" w:right="0" w:firstLine="720"/>
@@ -3454,7 +3370,6 @@
         <w:keepNext w:val="false"/>
         <w:keepLines w:val="false"/>
         <w:widowControl/>
-        <w:pBdr/>
         <w:shd w:val="clear" w:fill="auto"/>
         <w:spacing w:lineRule="auto" w:line="276" w:before="0" w:after="140"/>
         <w:ind w:left="1440" w:right="0" w:firstLine="720"/>
@@ -3496,7 +3411,6 @@
         <w:keepNext w:val="false"/>
         <w:keepLines w:val="false"/>
         <w:widowControl/>
-        <w:pBdr/>
         <w:shd w:val="clear" w:fill="auto"/>
         <w:spacing w:lineRule="auto" w:line="276" w:before="0" w:after="140"/>
         <w:ind w:left="2880" w:right="0" w:hanging="0"/>
@@ -3540,7 +3454,6 @@
             <w:sz w:val="24"/>
             <w:szCs w:val="24"/>
             <w:u w:val="single"/>
-            <w:shd w:fill="auto" w:val="clear"/>
             <w:vertAlign w:val="baseline"/>
           </w:rPr>
           <w:t>https://www.cygwin.com/setup-x86_64.exe</w:t>
@@ -3573,7 +3486,6 @@
         <w:keepNext w:val="false"/>
         <w:keepLines w:val="false"/>
         <w:widowControl/>
-        <w:pBdr/>
         <w:shd w:val="clear" w:fill="auto"/>
         <w:spacing w:lineRule="auto" w:line="276" w:before="0" w:after="140"/>
         <w:ind w:left="2880" w:right="0" w:hanging="0"/>
@@ -3609,7 +3521,6 @@
         <w:keepNext w:val="false"/>
         <w:keepLines w:val="false"/>
         <w:widowControl/>
-        <w:pBdr/>
         <w:shd w:val="clear" w:fill="auto"/>
         <w:spacing w:lineRule="auto" w:line="276" w:before="0" w:after="140"/>
         <w:ind w:left="2880" w:right="0" w:hanging="0"/>
@@ -3645,7 +3556,6 @@
         <w:keepNext w:val="false"/>
         <w:keepLines w:val="false"/>
         <w:widowControl/>
-        <w:pBdr/>
         <w:shd w:val="clear" w:fill="auto"/>
         <w:spacing w:lineRule="auto" w:line="276" w:before="0" w:after="140"/>
         <w:ind w:left="2880" w:right="0" w:hanging="0"/>
@@ -3681,7 +3591,6 @@
         <w:keepNext w:val="false"/>
         <w:keepLines w:val="false"/>
         <w:widowControl/>
-        <w:pBdr/>
         <w:shd w:val="clear" w:fill="auto"/>
         <w:spacing w:lineRule="auto" w:line="276" w:before="0" w:after="140"/>
         <w:ind w:left="2880" w:right="0" w:hanging="0"/>
@@ -3717,7 +3626,6 @@
         <w:keepNext w:val="false"/>
         <w:keepLines w:val="false"/>
         <w:widowControl/>
-        <w:pBdr/>
         <w:shd w:val="clear" w:fill="auto"/>
         <w:spacing w:lineRule="auto" w:line="276" w:before="0" w:after="140"/>
         <w:ind w:left="2880" w:right="0" w:hanging="0"/>
@@ -3753,7 +3661,6 @@
         <w:keepNext w:val="false"/>
         <w:keepLines w:val="false"/>
         <w:widowControl/>
-        <w:pBdr/>
         <w:shd w:val="clear" w:fill="auto"/>
         <w:spacing w:lineRule="auto" w:line="276" w:before="0" w:after="140"/>
         <w:ind w:left="2880" w:right="0" w:hanging="0"/>
@@ -3789,7 +3696,6 @@
         <w:keepNext w:val="false"/>
         <w:keepLines w:val="false"/>
         <w:widowControl/>
-        <w:pBdr/>
         <w:shd w:val="clear" w:fill="auto"/>
         <w:spacing w:lineRule="auto" w:line="276" w:before="0" w:after="140"/>
         <w:ind w:left="2880" w:right="0" w:firstLine="720"/>
@@ -3825,7 +3731,6 @@
         <w:keepNext w:val="false"/>
         <w:keepLines w:val="false"/>
         <w:widowControl/>
-        <w:pBdr/>
         <w:shd w:val="clear" w:fill="auto"/>
         <w:spacing w:lineRule="auto" w:line="276" w:before="0" w:after="140"/>
         <w:ind w:left="3600" w:right="0" w:hanging="0"/>
@@ -3861,7 +3766,6 @@
         <w:keepNext w:val="false"/>
         <w:keepLines w:val="false"/>
         <w:widowControl/>
-        <w:pBdr/>
         <w:shd w:val="clear" w:fill="auto"/>
         <w:spacing w:lineRule="auto" w:line="276" w:before="0" w:after="140"/>
         <w:ind w:left="3600" w:right="0" w:hanging="0"/>
@@ -3897,7 +3801,6 @@
         <w:keepNext w:val="false"/>
         <w:keepLines w:val="false"/>
         <w:widowControl/>
-        <w:pBdr/>
         <w:shd w:val="clear" w:fill="auto"/>
         <w:spacing w:lineRule="auto" w:line="276" w:before="0" w:after="140"/>
         <w:ind w:left="3600" w:right="0" w:hanging="0"/>
@@ -3941,7 +3844,6 @@
             <w:sz w:val="24"/>
             <w:szCs w:val="24"/>
             <w:u w:val="single"/>
-            <w:shd w:fill="auto" w:val="clear"/>
             <w:vertAlign w:val="baseline"/>
           </w:rPr>
           <w:t>https://www.microsoft.com/en-us/download/details.aspx?id=53587</w:t>
@@ -3954,7 +3856,6 @@
         <w:keepNext w:val="false"/>
         <w:keepLines w:val="false"/>
         <w:widowControl w:val="false"/>
-        <w:pBdr/>
         <w:shd w:val="clear" w:fill="auto"/>
         <w:spacing w:lineRule="auto" w:line="276" w:before="0" w:after="140"/>
         <w:ind w:left="3600" w:right="0" w:hanging="0"/>
@@ -3998,7 +3899,6 @@
             <w:sz w:val="24"/>
             <w:szCs w:val="24"/>
             <w:u w:val="single"/>
-            <w:shd w:fill="auto" w:val="clear"/>
             <w:vertAlign w:val="baseline"/>
           </w:rPr>
           <w:t>https://www.dll-files.com/download/8d55109b9757f997fce995b2020eb8ff/msvcp140.dll.html?c=Q2Zha0VKQjZMb1pGQy81a280S1ZFUT09</w:t>
@@ -4011,7 +3911,6 @@
         <w:keepNext w:val="false"/>
         <w:keepLines w:val="false"/>
         <w:widowControl w:val="false"/>
-        <w:pBdr/>
         <w:shd w:val="clear" w:fill="auto"/>
         <w:spacing w:lineRule="auto" w:line="276" w:before="0" w:after="140"/>
         <w:ind w:left="3600" w:right="0" w:hanging="0"/>
@@ -4055,7 +3954,6 @@
             <w:sz w:val="24"/>
             <w:szCs w:val="24"/>
             <w:u w:val="single"/>
-            <w:shd w:fill="auto" w:val="clear"/>
             <w:vertAlign w:val="baseline"/>
           </w:rPr>
           <w:t>https://www.dll-files.com/download/8d55109b9757f997fce995b2020eb8ff/msvcp140.dll.html?c=Q2Zha0VKQjZMb1pGQy81a280S1ZFUT09</w:t>
@@ -4068,7 +3966,6 @@
         <w:keepNext w:val="false"/>
         <w:keepLines w:val="false"/>
         <w:widowControl w:val="false"/>
-        <w:pBdr/>
         <w:shd w:val="clear" w:fill="auto"/>
         <w:spacing w:lineRule="auto" w:line="276" w:before="0" w:after="140"/>
         <w:ind w:left="3600" w:right="0" w:hanging="0"/>
@@ -4119,7 +4016,6 @@
         <w:keepNext w:val="false"/>
         <w:keepLines w:val="false"/>
         <w:widowControl w:val="false"/>
-        <w:pBdr/>
         <w:shd w:val="clear" w:fill="auto"/>
         <w:spacing w:lineRule="auto" w:line="276" w:before="0" w:after="140"/>
         <w:ind w:left="3600" w:right="0" w:hanging="0"/>
@@ -4155,7 +4051,6 @@
         <w:keepNext w:val="false"/>
         <w:keepLines w:val="false"/>
         <w:widowControl w:val="false"/>
-        <w:pBdr/>
         <w:shd w:val="clear" w:fill="auto"/>
         <w:spacing w:lineRule="auto" w:line="276" w:before="0" w:after="140"/>
         <w:ind w:left="2160" w:right="0" w:hanging="0"/>
@@ -4191,7 +4086,6 @@
         <w:keepNext w:val="false"/>
         <w:keepLines w:val="false"/>
         <w:widowControl w:val="false"/>
-        <w:pBdr/>
         <w:shd w:val="clear" w:fill="auto"/>
         <w:spacing w:lineRule="auto" w:line="276" w:before="0" w:after="140"/>
         <w:ind w:left="2160" w:right="0" w:firstLine="720"/>
@@ -4227,7 +4121,6 @@
         <w:keepNext w:val="false"/>
         <w:keepLines w:val="false"/>
         <w:widowControl w:val="false"/>
-        <w:pBdr/>
         <w:shd w:val="clear" w:fill="auto"/>
         <w:spacing w:lineRule="auto" w:line="276" w:before="0" w:after="140"/>
         <w:ind w:left="2880" w:right="0" w:hanging="0"/>
@@ -4251,7 +4144,6 @@
             <w:sz w:val="24"/>
             <w:szCs w:val="24"/>
             <w:u w:val="single"/>
-            <w:shd w:fill="auto" w:val="clear"/>
             <w:vertAlign w:val="baseline"/>
           </w:rPr>
           <w:t>http://gnuwin32.sourceforge.net/downlinks/coreutils.php</w:t>
@@ -4264,7 +4156,6 @@
         <w:keepNext w:val="false"/>
         <w:keepLines w:val="false"/>
         <w:widowControl w:val="false"/>
-        <w:pBdr/>
         <w:shd w:val="clear" w:fill="auto"/>
         <w:spacing w:lineRule="auto" w:line="276" w:before="0" w:after="140"/>
         <w:ind w:left="2880" w:right="0" w:hanging="0"/>
@@ -4300,7 +4191,6 @@
         <w:keepNext w:val="false"/>
         <w:keepLines w:val="false"/>
         <w:widowControl w:val="false"/>
-        <w:pBdr/>
         <w:shd w:val="clear" w:fill="auto"/>
         <w:spacing w:lineRule="auto" w:line="276" w:before="0" w:after="140"/>
         <w:ind w:left="2880" w:right="0" w:hanging="0"/>
@@ -4324,7 +4214,6 @@
             <w:sz w:val="24"/>
             <w:szCs w:val="24"/>
             <w:u w:val="single"/>
-            <w:shd w:fill="auto" w:val="clear"/>
             <w:vertAlign w:val="baseline"/>
           </w:rPr>
           <w:t>http://gnuwin32.sourceforge.net/downlinks/gawk.php</w:t>
@@ -4337,7 +4226,6 @@
         <w:keepNext w:val="false"/>
         <w:keepLines w:val="false"/>
         <w:widowControl w:val="false"/>
-        <w:pBdr/>
         <w:shd w:val="clear" w:fill="auto"/>
         <w:spacing w:lineRule="auto" w:line="276" w:before="0" w:after="140"/>
         <w:ind w:left="720" w:right="0" w:firstLine="720"/>
@@ -4354,7 +4242,6 @@
         <w:keepNext w:val="false"/>
         <w:keepLines w:val="false"/>
         <w:widowControl w:val="false"/>
-        <w:pBdr/>
         <w:shd w:val="clear" w:fill="auto"/>
         <w:spacing w:lineRule="auto" w:line="276" w:before="0" w:after="140"/>
         <w:ind w:left="720" w:right="0" w:firstLine="720"/>
@@ -4388,7 +4275,6 @@
         <w:keepNext w:val="false"/>
         <w:keepLines w:val="false"/>
         <w:widowControl w:val="false"/>
-        <w:pBdr/>
         <w:shd w:val="clear" w:fill="auto"/>
         <w:spacing w:lineRule="auto" w:line="276" w:before="0" w:after="140"/>
         <w:ind w:left="2160" w:right="0" w:hanging="0"/>
@@ -4422,7 +4308,6 @@
         <w:keepNext w:val="false"/>
         <w:keepLines w:val="false"/>
         <w:widowControl w:val="false"/>
-        <w:pBdr/>
         <w:shd w:val="clear" w:fill="auto"/>
         <w:spacing w:lineRule="auto" w:line="276" w:before="0" w:after="140"/>
         <w:ind w:left="2160" w:right="0" w:firstLine="720"/>
@@ -4473,7 +4358,6 @@
         <w:keepNext w:val="false"/>
         <w:keepLines w:val="false"/>
         <w:widowControl w:val="false"/>
-        <w:pBdr/>
         <w:shd w:val="clear" w:fill="auto"/>
         <w:spacing w:lineRule="auto" w:line="276" w:before="0" w:after="140"/>
         <w:ind w:left="0" w:right="0" w:hanging="0"/>
@@ -4528,7 +4412,6 @@
         <w:keepNext w:val="false"/>
         <w:keepLines w:val="false"/>
         <w:widowControl w:val="false"/>
-        <w:pBdr/>
         <w:shd w:val="clear" w:fill="auto"/>
         <w:spacing w:lineRule="auto" w:line="276" w:before="0" w:after="140"/>
         <w:ind w:left="0" w:right="0" w:hanging="0"/>
@@ -4583,7 +4466,6 @@
         <w:keepNext w:val="false"/>
         <w:keepLines w:val="false"/>
         <w:widowControl w:val="false"/>
-        <w:pBdr/>
         <w:shd w:val="clear" w:fill="auto"/>
         <w:spacing w:lineRule="auto" w:line="276" w:before="0" w:after="140"/>
         <w:ind w:left="0" w:right="0" w:hanging="0"/>
@@ -4638,7 +4520,6 @@
         <w:keepNext w:val="false"/>
         <w:keepLines w:val="false"/>
         <w:widowControl w:val="false"/>
-        <w:pBdr/>
         <w:shd w:val="clear" w:fill="auto"/>
         <w:spacing w:lineRule="auto" w:line="276" w:before="0" w:after="140"/>
         <w:ind w:left="0" w:right="0" w:hanging="0"/>
@@ -4676,7 +4557,6 @@
         <w:keepNext w:val="false"/>
         <w:keepLines w:val="false"/>
         <w:widowControl w:val="false"/>
-        <w:pBdr/>
         <w:shd w:val="clear" w:fill="auto"/>
         <w:spacing w:lineRule="auto" w:line="276" w:before="0" w:after="140"/>
         <w:ind w:left="2160" w:right="0" w:hanging="0"/>
@@ -4736,7 +4616,6 @@
         <w:keepNext w:val="false"/>
         <w:keepLines w:val="false"/>
         <w:widowControl w:val="false"/>
-        <w:pBdr/>
         <w:shd w:val="clear" w:fill="auto"/>
         <w:spacing w:lineRule="auto" w:line="276" w:before="0" w:after="140"/>
         <w:ind w:left="2880" w:right="0" w:hanging="0"/>
@@ -4806,7 +4685,6 @@
             <w:sz w:val="24"/>
             <w:szCs w:val="24"/>
             <w:u w:val="single"/>
-            <w:shd w:fill="auto" w:val="clear"/>
             <w:vertAlign w:val="baseline"/>
           </w:rPr>
           <w:t>https://www.techspot.com/downloads/downloadnow/189/?evp=f14a48a23bc560f5fbe81b8d83387b41&amp;file=2</w:t>
@@ -4819,7 +4697,6 @@
         <w:keepNext w:val="false"/>
         <w:keepLines w:val="false"/>
         <w:widowControl w:val="false"/>
-        <w:pBdr/>
         <w:shd w:val="clear" w:fill="auto"/>
         <w:spacing w:lineRule="auto" w:line="276" w:before="0" w:after="140"/>
         <w:ind w:left="2880" w:right="0" w:hanging="0"/>
@@ -4879,7 +4756,6 @@
         <w:keepNext w:val="false"/>
         <w:keepLines w:val="false"/>
         <w:widowControl w:val="false"/>
-        <w:pBdr/>
         <w:shd w:val="clear" w:fill="auto"/>
         <w:spacing w:lineRule="auto" w:line="276" w:before="0" w:after="140"/>
         <w:ind w:left="2880" w:right="0" w:hanging="0"/>
@@ -4947,7 +4823,6 @@
         <w:keepNext w:val="false"/>
         <w:keepLines w:val="false"/>
         <w:widowControl w:val="false"/>
-        <w:pBdr/>
         <w:shd w:val="clear" w:fill="auto"/>
         <w:spacing w:lineRule="auto" w:line="276" w:before="0" w:after="140"/>
         <w:ind w:left="2880" w:right="0" w:hanging="0"/>
@@ -4991,7 +4866,6 @@
             <w:sz w:val="24"/>
             <w:szCs w:val="24"/>
             <w:u w:val="single"/>
-            <w:shd w:fill="auto" w:val="clear"/>
             <w:vertAlign w:val="baseline"/>
           </w:rPr>
           <w:t>https://www.aioboot.com/en/macos-vmware-workstation/</w:t>
@@ -5004,7 +4878,6 @@
         <w:keepNext w:val="false"/>
         <w:keepLines w:val="false"/>
         <w:widowControl w:val="false"/>
-        <w:pBdr/>
         <w:shd w:val="clear" w:fill="auto"/>
         <w:spacing w:lineRule="auto" w:line="276" w:before="0" w:after="140"/>
         <w:ind w:left="2880" w:right="0" w:hanging="0"/>
@@ -5038,7 +4911,6 @@
         <w:keepNext w:val="false"/>
         <w:keepLines w:val="false"/>
         <w:widowControl w:val="false"/>
-        <w:pBdr/>
         <w:shd w:val="clear" w:fill="auto"/>
         <w:spacing w:lineRule="auto" w:line="276" w:before="0" w:after="140"/>
         <w:ind w:left="2880" w:right="0" w:firstLine="720"/>
@@ -5072,7 +4944,6 @@
         <w:keepNext w:val="false"/>
         <w:keepLines w:val="false"/>
         <w:widowControl w:val="false"/>
-        <w:pBdr/>
         <w:shd w:val="clear" w:fill="auto"/>
         <w:spacing w:lineRule="auto" w:line="276" w:before="0" w:after="140"/>
         <w:ind w:left="2880" w:right="0" w:hanging="0"/>
@@ -5106,7 +4977,6 @@
         <w:keepNext w:val="false"/>
         <w:keepLines w:val="false"/>
         <w:widowControl w:val="false"/>
-        <w:pBdr/>
         <w:shd w:val="clear" w:fill="auto"/>
         <w:spacing w:lineRule="auto" w:line="276" w:before="0" w:after="140"/>
         <w:ind w:left="3600" w:right="0" w:hanging="0"/>
@@ -5150,7 +5020,6 @@
             <w:sz w:val="24"/>
             <w:szCs w:val="24"/>
             <w:u w:val="single"/>
-            <w:shd w:fill="auto" w:val="clear"/>
             <w:vertAlign w:val="baseline"/>
           </w:rPr>
           <w:t>https://github.com/Homebrew/brew/tarball/master</w:t>
@@ -5183,7 +5052,6 @@
         <w:keepNext w:val="false"/>
         <w:keepLines w:val="false"/>
         <w:widowControl w:val="false"/>
-        <w:pBdr/>
         <w:shd w:val="clear" w:fill="auto"/>
         <w:spacing w:lineRule="auto" w:line="276" w:before="0" w:after="140"/>
         <w:ind w:left="2160" w:right="0" w:firstLine="720"/>
@@ -5217,7 +5085,6 @@
         <w:keepNext w:val="false"/>
         <w:keepLines w:val="false"/>
         <w:widowControl w:val="false"/>
-        <w:pBdr/>
         <w:shd w:val="clear" w:fill="auto"/>
         <w:spacing w:lineRule="auto" w:line="276" w:before="0" w:after="140"/>
         <w:ind w:left="2880" w:right="0" w:firstLine="720"/>
@@ -5251,7 +5118,6 @@
         <w:keepNext w:val="false"/>
         <w:keepLines w:val="false"/>
         <w:widowControl w:val="false"/>
-        <w:pBdr/>
         <w:shd w:val="clear" w:fill="auto"/>
         <w:spacing w:lineRule="auto" w:line="276" w:before="0" w:after="140"/>
         <w:ind w:left="2880" w:right="0" w:firstLine="720"/>
@@ -5285,7 +5151,6 @@
         <w:keepNext w:val="false"/>
         <w:keepLines w:val="false"/>
         <w:widowControl w:val="false"/>
-        <w:pBdr/>
         <w:shd w:val="clear" w:fill="auto"/>
         <w:spacing w:lineRule="auto" w:line="276" w:before="0" w:after="140"/>
         <w:ind w:left="2880" w:right="0" w:firstLine="720"/>
@@ -5336,7 +5201,6 @@
         <w:keepNext w:val="false"/>
         <w:keepLines w:val="false"/>
         <w:widowControl w:val="false"/>
-        <w:pBdr/>
         <w:shd w:val="clear" w:fill="auto"/>
         <w:spacing w:lineRule="auto" w:line="276" w:before="0" w:after="140"/>
         <w:ind w:left="0" w:right="0" w:hanging="0"/>
@@ -5391,7 +5255,6 @@
         <w:keepNext w:val="false"/>
         <w:keepLines w:val="false"/>
         <w:widowControl w:val="false"/>
-        <w:pBdr/>
         <w:shd w:val="clear" w:fill="auto"/>
         <w:spacing w:lineRule="auto" w:line="276" w:before="0" w:after="140"/>
         <w:ind w:left="0" w:right="0" w:hanging="0"/>
@@ -5447,7 +5310,6 @@
         <w:keepNext w:val="false"/>
         <w:keepLines w:val="false"/>
         <w:widowControl w:val="false"/>
-        <w:pBdr/>
         <w:shd w:val="clear" w:fill="auto"/>
         <w:spacing w:lineRule="auto" w:line="276" w:before="0" w:after="140"/>
         <w:ind w:left="0" w:right="0" w:hanging="0"/>
@@ -5502,7 +5364,6 @@
         <w:keepNext w:val="false"/>
         <w:keepLines w:val="false"/>
         <w:widowControl w:val="false"/>
-        <w:pBdr/>
         <w:shd w:val="clear" w:fill="auto"/>
         <w:spacing w:lineRule="auto" w:line="276" w:before="0" w:after="140"/>
         <w:ind w:left="0" w:right="0" w:hanging="0"/>
@@ -5558,7 +5419,6 @@
         <w:keepNext w:val="false"/>
         <w:keepLines w:val="false"/>
         <w:widowControl w:val="false"/>
-        <w:pBdr/>
         <w:shd w:val="clear" w:fill="auto"/>
         <w:spacing w:lineRule="auto" w:line="276" w:before="0" w:after="140"/>
         <w:ind w:left="0" w:right="0" w:hanging="0"/>
@@ -5614,7 +5474,6 @@
         <w:keepNext w:val="false"/>
         <w:keepLines w:val="false"/>
         <w:widowControl w:val="false"/>
-        <w:pBdr/>
         <w:shd w:val="clear" w:fill="auto"/>
         <w:spacing w:lineRule="auto" w:line="276" w:before="0" w:after="140"/>
         <w:ind w:left="0" w:right="0" w:hanging="0"/>
@@ -5652,7 +5511,6 @@
         <w:keepNext w:val="false"/>
         <w:keepLines w:val="false"/>
         <w:widowControl w:val="false"/>
-        <w:pBdr/>
         <w:shd w:val="clear" w:fill="auto"/>
         <w:spacing w:lineRule="auto" w:line="276" w:before="0" w:after="140"/>
         <w:ind w:left="3600" w:right="0" w:hanging="0"/>
@@ -5703,7 +5561,6 @@
         <w:keepNext w:val="false"/>
         <w:keepLines w:val="false"/>
         <w:widowControl w:val="false"/>
-        <w:pBdr/>
         <w:shd w:val="clear" w:fill="auto"/>
         <w:spacing w:lineRule="auto" w:line="276" w:before="0" w:after="140"/>
         <w:ind w:left="4320" w:right="0" w:hanging="0"/>
@@ -5780,7 +5637,6 @@
         <w:keepNext w:val="false"/>
         <w:keepLines w:val="false"/>
         <w:widowControl w:val="false"/>
-        <w:pBdr/>
         <w:shd w:val="clear" w:fill="auto"/>
         <w:spacing w:lineRule="auto" w:line="276" w:before="0" w:after="140"/>
         <w:ind w:left="0" w:right="0" w:hanging="0"/>
@@ -5820,7 +5676,6 @@
         <w:keepNext w:val="false"/>
         <w:keepLines w:val="false"/>
         <w:widowControl w:val="false"/>
-        <w:pBdr/>
         <w:shd w:val="clear" w:fill="auto"/>
         <w:spacing w:lineRule="auto" w:line="276" w:before="0" w:after="140"/>
         <w:ind w:left="2880" w:right="0" w:firstLine="720"/>
@@ -5871,7 +5726,6 @@
         <w:keepNext w:val="false"/>
         <w:keepLines w:val="false"/>
         <w:widowControl w:val="false"/>
-        <w:pBdr/>
         <w:shd w:val="clear" w:fill="auto"/>
         <w:spacing w:lineRule="auto" w:line="276" w:before="0" w:after="140"/>
         <w:ind w:left="0" w:right="0" w:hanging="0"/>
@@ -5927,7 +5781,6 @@
         <w:keepNext w:val="false"/>
         <w:keepLines w:val="false"/>
         <w:widowControl/>
-        <w:pBdr/>
         <w:shd w:val="clear" w:fill="auto"/>
         <w:spacing w:lineRule="auto" w:line="276" w:before="0" w:after="140"/>
         <w:ind w:left="0" w:right="0" w:hanging="0"/>
@@ -5979,7 +5832,6 @@
         <w:keepNext w:val="false"/>
         <w:keepLines w:val="false"/>
         <w:widowControl/>
-        <w:pBdr/>
         <w:shd w:val="clear" w:fill="auto"/>
         <w:spacing w:lineRule="auto" w:line="276" w:before="0" w:after="140"/>
         <w:ind w:left="1440" w:right="0" w:hanging="0"/>
@@ -6030,7 +5882,6 @@
         <w:keepNext w:val="false"/>
         <w:keepLines w:val="false"/>
         <w:widowControl/>
-        <w:pBdr/>
         <w:shd w:val="clear" w:fill="auto"/>
         <w:spacing w:lineRule="auto" w:line="276" w:before="0" w:after="140"/>
         <w:ind w:left="2138" w:right="0" w:firstLine="21"/>
@@ -6141,7 +5992,6 @@
         <w:keepNext w:val="false"/>
         <w:keepLines w:val="false"/>
         <w:widowControl/>
-        <w:pBdr/>
         <w:shd w:val="clear" w:fill="auto"/>
         <w:spacing w:lineRule="auto" w:line="276" w:before="0" w:after="140"/>
         <w:ind w:left="709" w:right="0" w:hanging="0"/>
@@ -6177,7 +6027,6 @@
         <w:keepNext w:val="false"/>
         <w:keepLines w:val="false"/>
         <w:widowControl/>
-        <w:pBdr/>
         <w:shd w:val="clear" w:fill="auto"/>
         <w:spacing w:lineRule="auto" w:line="276" w:before="0" w:after="140"/>
         <w:ind w:left="709" w:right="0" w:hanging="0"/>
@@ -6213,7 +6062,6 @@
         <w:keepNext w:val="false"/>
         <w:keepLines w:val="false"/>
         <w:widowControl/>
-        <w:pBdr/>
         <w:shd w:val="clear" w:fill="auto"/>
         <w:spacing w:lineRule="auto" w:line="276" w:before="0" w:after="140"/>
         <w:ind w:left="709" w:right="0" w:hanging="0"/>
@@ -6249,7 +6097,6 @@
         <w:keepNext w:val="false"/>
         <w:keepLines w:val="false"/>
         <w:widowControl/>
-        <w:pBdr/>
         <w:shd w:val="clear" w:fill="auto"/>
         <w:spacing w:lineRule="auto" w:line="276" w:before="0" w:after="140"/>
         <w:ind w:left="709" w:right="0" w:hanging="0"/>
@@ -6300,7 +6147,6 @@
         <w:keepNext w:val="false"/>
         <w:keepLines w:val="false"/>
         <w:widowControl/>
-        <w:pBdr/>
         <w:shd w:val="clear" w:fill="auto"/>
         <w:spacing w:lineRule="auto" w:line="276" w:before="0" w:after="140"/>
         <w:ind w:left="1418" w:right="0" w:hanging="0"/>
@@ -6336,7 +6182,6 @@
         <w:keepNext w:val="false"/>
         <w:keepLines w:val="false"/>
         <w:widowControl/>
-        <w:pBdr/>
         <w:shd w:val="clear" w:fill="auto"/>
         <w:spacing w:lineRule="auto" w:line="276" w:before="0" w:after="140"/>
         <w:ind w:left="1418" w:right="0" w:hanging="0"/>
@@ -6387,7 +6232,6 @@
         <w:keepNext w:val="false"/>
         <w:keepLines w:val="false"/>
         <w:widowControl/>
-        <w:pBdr/>
         <w:shd w:val="clear" w:fill="auto"/>
         <w:spacing w:lineRule="auto" w:line="276" w:before="0" w:after="140"/>
         <w:ind w:left="0" w:right="0" w:firstLine="720"/>
@@ -6423,7 +6267,6 @@
         <w:keepNext w:val="false"/>
         <w:keepLines w:val="false"/>
         <w:widowControl/>
-        <w:pBdr/>
         <w:shd w:val="clear" w:fill="auto"/>
         <w:spacing w:lineRule="auto" w:line="276" w:before="0" w:after="140"/>
         <w:ind w:left="720" w:right="0" w:firstLine="720"/>
@@ -6459,7 +6302,6 @@
         <w:keepNext w:val="false"/>
         <w:keepLines w:val="false"/>
         <w:widowControl/>
-        <w:pBdr/>
         <w:shd w:val="clear" w:fill="auto"/>
         <w:spacing w:lineRule="auto" w:line="276" w:before="0" w:after="140"/>
         <w:ind w:left="720" w:right="0" w:firstLine="720"/>
@@ -6495,7 +6337,6 @@
         <w:keepNext w:val="false"/>
         <w:keepLines w:val="false"/>
         <w:widowControl/>
-        <w:pBdr/>
         <w:shd w:val="clear" w:fill="auto"/>
         <w:spacing w:lineRule="auto" w:line="276" w:before="0" w:after="140"/>
         <w:ind w:left="720" w:right="0" w:hanging="0"/>
@@ -6531,7 +6372,6 @@
         <w:keepNext w:val="false"/>
         <w:keepLines w:val="false"/>
         <w:widowControl/>
-        <w:pBdr/>
         <w:shd w:val="clear" w:fill="auto"/>
         <w:spacing w:lineRule="auto" w:line="276" w:before="0" w:after="140"/>
         <w:ind w:left="1440" w:right="0" w:hanging="0"/>
@@ -6567,7 +6407,6 @@
         <w:keepNext w:val="false"/>
         <w:keepLines w:val="false"/>
         <w:widowControl/>
-        <w:pBdr/>
         <w:shd w:val="clear" w:fill="auto"/>
         <w:spacing w:lineRule="auto" w:line="276" w:before="0" w:after="140"/>
         <w:ind w:left="1440" w:right="0" w:hanging="0"/>
@@ -6629,7 +6468,6 @@
         <w:keepNext w:val="false"/>
         <w:keepLines w:val="false"/>
         <w:widowControl/>
-        <w:pBdr/>
         <w:shd w:val="clear" w:fill="auto"/>
         <w:spacing w:lineRule="auto" w:line="276" w:before="0" w:after="140"/>
         <w:ind w:left="0" w:right="0" w:firstLine="720"/>
@@ -6668,7 +6506,6 @@
         <w:keepNext w:val="false"/>
         <w:keepLines w:val="false"/>
         <w:widowControl/>
-        <w:pBdr/>
         <w:shd w:val="clear" w:fill="auto"/>
         <w:spacing w:lineRule="auto" w:line="276" w:before="0" w:after="140"/>
         <w:ind w:left="0" w:right="0" w:firstLine="720"/>
@@ -6704,7 +6541,6 @@
         <w:keepNext w:val="false"/>
         <w:keepLines w:val="false"/>
         <w:widowControl/>
-        <w:pBdr/>
         <w:shd w:val="clear" w:fill="auto"/>
         <w:spacing w:lineRule="auto" w:line="276" w:before="0" w:after="140"/>
         <w:ind w:left="0" w:right="0" w:firstLine="720"/>
@@ -6738,7 +6574,6 @@
         <w:keepNext w:val="false"/>
         <w:keepLines w:val="false"/>
         <w:widowControl/>
-        <w:pBdr/>
         <w:shd w:val="clear" w:fill="auto"/>
         <w:spacing w:lineRule="auto" w:line="276" w:before="0" w:after="140"/>
         <w:ind w:left="720" w:right="0" w:firstLine="720"/>
@@ -6780,7 +6615,6 @@
         <w:keepNext w:val="false"/>
         <w:keepLines w:val="false"/>
         <w:widowControl/>
-        <w:pBdr/>
         <w:shd w:val="clear" w:fill="auto"/>
         <w:spacing w:lineRule="auto" w:line="276" w:before="0" w:after="140"/>
         <w:ind w:left="1440" w:right="0" w:hanging="0"/>
@@ -6848,7 +6682,6 @@
         <w:keepNext w:val="false"/>
         <w:keepLines w:val="false"/>
         <w:widowControl/>
-        <w:pBdr/>
         <w:shd w:val="clear" w:fill="auto"/>
         <w:spacing w:lineRule="auto" w:line="276" w:before="0" w:after="140"/>
         <w:ind w:left="1440" w:right="0" w:hanging="0"/>
@@ -6942,7 +6775,6 @@
         <w:keepNext w:val="false"/>
         <w:keepLines w:val="false"/>
         <w:widowControl/>
-        <w:pBdr/>
         <w:shd w:val="clear" w:fill="auto"/>
         <w:spacing w:lineRule="auto" w:line="276" w:before="0" w:after="140"/>
         <w:ind w:left="1440" w:right="0" w:hanging="0"/>
@@ -6984,7 +6816,6 @@
         <w:keepNext w:val="false"/>
         <w:keepLines w:val="false"/>
         <w:widowControl/>
-        <w:pBdr/>
         <w:shd w:val="clear" w:fill="auto"/>
         <w:spacing w:lineRule="auto" w:line="276" w:before="0" w:after="140"/>
         <w:ind w:left="1440" w:right="0" w:hanging="0"/>
@@ -7026,7 +6857,6 @@
         <w:keepNext w:val="false"/>
         <w:keepLines w:val="false"/>
         <w:widowControl/>
-        <w:pBdr/>
         <w:shd w:val="clear" w:fill="auto"/>
         <w:spacing w:lineRule="auto" w:line="276" w:before="0" w:after="140"/>
         <w:ind w:left="1440" w:right="0" w:hanging="0"/>
@@ -7120,7 +6950,6 @@
         <w:keepNext w:val="false"/>
         <w:keepLines w:val="false"/>
         <w:widowControl/>
-        <w:pBdr/>
         <w:shd w:val="clear" w:fill="auto"/>
         <w:spacing w:lineRule="auto" w:line="276" w:before="0" w:after="140"/>
         <w:ind w:left="1440" w:right="0" w:hanging="0"/>
@@ -7240,7 +7069,6 @@
         <w:keepNext w:val="false"/>
         <w:keepLines w:val="false"/>
         <w:widowControl/>
-        <w:pBdr/>
         <w:shd w:val="clear" w:fill="auto"/>
         <w:spacing w:lineRule="auto" w:line="276" w:before="0" w:after="140"/>
         <w:ind w:left="2160" w:right="0" w:hanging="0"/>
@@ -7308,7 +7136,6 @@
         <w:keepNext w:val="false"/>
         <w:keepLines w:val="false"/>
         <w:widowControl/>
-        <w:pBdr/>
         <w:shd w:val="clear" w:fill="auto"/>
         <w:spacing w:lineRule="auto" w:line="276" w:before="0" w:after="140"/>
         <w:ind w:left="2160" w:right="0" w:hanging="0"/>
@@ -7362,7 +7189,6 @@
         <w:keepNext w:val="false"/>
         <w:keepLines w:val="false"/>
         <w:widowControl/>
-        <w:pBdr/>
         <w:shd w:val="clear" w:fill="auto"/>
         <w:spacing w:lineRule="auto" w:line="276" w:before="0" w:after="140"/>
         <w:ind w:left="2160" w:right="0" w:hanging="0"/>
@@ -7398,7 +7224,6 @@
         <w:keepNext w:val="false"/>
         <w:keepLines w:val="false"/>
         <w:widowControl/>
-        <w:pBdr/>
         <w:shd w:val="clear" w:fill="auto"/>
         <w:spacing w:lineRule="auto" w:line="276" w:before="0" w:after="140"/>
         <w:ind w:left="2160" w:right="0" w:hanging="0"/>
@@ -7434,7 +7259,6 @@
         <w:keepNext w:val="false"/>
         <w:keepLines w:val="false"/>
         <w:widowControl/>
-        <w:pBdr/>
         <w:shd w:val="clear" w:fill="auto"/>
         <w:spacing w:lineRule="auto" w:line="276" w:before="0" w:after="140"/>
         <w:ind w:left="2160" w:right="0" w:hanging="0"/>
@@ -7522,7 +7346,6 @@
         <w:keepNext w:val="false"/>
         <w:keepLines w:val="false"/>
         <w:widowControl/>
-        <w:pBdr/>
         <w:shd w:val="clear" w:fill="auto"/>
         <w:spacing w:lineRule="auto" w:line="276" w:before="0" w:after="140"/>
         <w:ind w:left="720" w:right="0" w:hanging="0"/>
@@ -7584,7 +7407,6 @@
         <w:keepNext w:val="false"/>
         <w:keepLines w:val="false"/>
         <w:widowControl/>
-        <w:pBdr/>
         <w:shd w:val="clear" w:fill="auto"/>
         <w:spacing w:lineRule="auto" w:line="276" w:before="0" w:after="140"/>
         <w:ind w:left="0" w:right="0" w:hanging="0"/>
@@ -7605,58 +7427,79 @@
         <w:keepNext w:val="false"/>
         <w:keepLines w:val="false"/>
         <w:widowControl/>
-        <w:pBdr/>
         <w:shd w:val="clear" w:fill="auto"/>
         <w:spacing w:lineRule="auto" w:line="276" w:before="0" w:after="140"/>
         <w:ind w:left="0" w:right="0" w:hanging="0"/>
         <w:jc w:val="left"/>
-        <w:rPr>
-          <w:rFonts w:ascii="Courier new" w:hAnsi="Courier new" w:eastAsia="Courier new" w:cs="Courier new"/>
-          <w:b w:val="false"/>
-          <w:b w:val="false"/>
-          <w:i w:val="false"/>
-          <w:i w:val="false"/>
-          <w:caps w:val="false"/>
-          <w:smallCaps w:val="false"/>
-          <w:strike w:val="false"/>
-          <w:dstrike w:val="false"/>
-          <w:color w:val="000000"/>
-          <w:position w:val="0"/>
-          <w:sz w:val="24"/>
-          <w:sz w:val="24"/>
-          <w:szCs w:val="24"/>
-          <w:u w:val="none"/>
-          <w:vertAlign w:val="baseline"/>
-        </w:rPr>
-      </w:pPr>
-      <w:r>
-        <w:rPr>
-          <w:rFonts w:eastAsia="Courier new" w:cs="Courier new" w:ascii="Courier new" w:hAnsi="Courier new"/>
-          <w:b w:val="false"/>
-          <w:i w:val="false"/>
-          <w:caps w:val="false"/>
-          <w:smallCaps w:val="false"/>
-          <w:strike w:val="false"/>
-          <w:dstrike w:val="false"/>
-          <w:color w:val="000000"/>
-          <w:position w:val="0"/>
-          <w:sz w:val="24"/>
-          <w:sz w:val="24"/>
-          <w:szCs w:val="24"/>
-          <w:u w:val="none"/>
-          <w:shd w:fill="auto" w:val="clear"/>
-          <w:vertAlign w:val="baseline"/>
-        </w:rPr>
-        <w:t>2. Mobile version of the AZA classifier app</w:t>
-      </w:r>
-    </w:p>
-    <w:p>
-      <w:pPr>
-        <w:pStyle w:val="Normal"/>
-        <w:keepNext w:val="false"/>
-        <w:keepLines w:val="false"/>
-        <w:widowControl/>
-        <w:pBdr/>
+        <w:rPr/>
+      </w:pPr>
+      <w:r>
+        <w:rPr>
+          <w:rFonts w:eastAsia="Courier new" w:cs="Courier new" w:ascii="Courier new" w:hAnsi="Courier new"/>
+          <w:b w:val="false"/>
+          <w:i w:val="false"/>
+          <w:caps w:val="false"/>
+          <w:smallCaps w:val="false"/>
+          <w:strike w:val="false"/>
+          <w:dstrike w:val="false"/>
+          <w:color w:val="000000"/>
+          <w:position w:val="0"/>
+          <w:sz w:val="24"/>
+          <w:sz w:val="24"/>
+          <w:szCs w:val="24"/>
+          <w:u w:val="none"/>
+          <w:shd w:fill="auto" w:val="clear"/>
+          <w:vertAlign w:val="baseline"/>
+        </w:rPr>
+        <w:t xml:space="preserve">2. </w:t>
+      </w:r>
+      <w:r>
+        <w:rPr>
+          <w:rFonts w:eastAsia="Courier new" w:cs="Courier new" w:ascii="Courier new" w:hAnsi="Courier new"/>
+          <w:b w:val="false"/>
+          <w:i w:val="false"/>
+          <w:caps w:val="false"/>
+          <w:smallCaps w:val="false"/>
+          <w:strike w:val="false"/>
+          <w:dstrike w:val="false"/>
+          <w:color w:val="000000"/>
+          <w:position w:val="0"/>
+          <w:sz w:val="24"/>
+          <w:sz w:val="24"/>
+          <w:szCs w:val="24"/>
+          <w:u w:val="none"/>
+          <w:shd w:fill="auto" w:val="clear"/>
+          <w:vertAlign w:val="baseline"/>
+        </w:rPr>
+        <w:t>Mobile Android</w:t>
+      </w:r>
+      <w:r>
+        <w:rPr>
+          <w:rFonts w:eastAsia="Courier new" w:cs="Courier new" w:ascii="Courier new" w:hAnsi="Courier new"/>
+          <w:b w:val="false"/>
+          <w:i w:val="false"/>
+          <w:caps w:val="false"/>
+          <w:smallCaps w:val="false"/>
+          <w:strike w:val="false"/>
+          <w:dstrike w:val="false"/>
+          <w:color w:val="000000"/>
+          <w:position w:val="0"/>
+          <w:sz w:val="24"/>
+          <w:sz w:val="24"/>
+          <w:szCs w:val="24"/>
+          <w:u w:val="none"/>
+          <w:shd w:fill="auto" w:val="clear"/>
+          <w:vertAlign w:val="baseline"/>
+        </w:rPr>
+        <w:t xml:space="preserve"> version of the AZA classifier app</w:t>
+      </w:r>
+    </w:p>
+    <w:p>
+      <w:pPr>
+        <w:pStyle w:val="Normal"/>
+        <w:keepNext w:val="false"/>
+        <w:keepLines w:val="false"/>
+        <w:widowControl/>
         <w:shd w:val="clear" w:fill="auto"/>
         <w:spacing w:lineRule="auto" w:line="276" w:before="0" w:after="140"/>
         <w:ind w:left="720" w:right="0" w:firstLine="720"/>
@@ -7719,14 +7562,11 @@
         <w:keepNext w:val="false"/>
         <w:keepLines w:val="false"/>
         <w:widowControl/>
-        <w:pBdr/>
         <w:shd w:val="clear" w:fill="auto"/>
         <w:spacing w:lineRule="auto" w:line="276" w:before="0" w:after="140"/>
         <w:ind w:left="720" w:right="0" w:hanging="0"/>
         <w:jc w:val="left"/>
-        <w:rPr>
-          <w:rFonts w:ascii="Courier new" w:hAnsi="Courier new" w:eastAsia="Courier new" w:cs="Courier new"/>
-        </w:rPr>
+        <w:rPr/>
       </w:pPr>
       <w:r>
         <w:rPr>
@@ -7798,16 +7638,55 @@
           <w:shd w:fill="auto" w:val="clear"/>
           <w:vertAlign w:val="baseline"/>
         </w:rPr>
-        <w:t>smartphone.</w:t>
-      </w:r>
-    </w:p>
-    <w:p>
-      <w:pPr>
-        <w:pStyle w:val="Normal"/>
-        <w:keepNext w:val="false"/>
-        <w:keepLines w:val="false"/>
-        <w:widowControl/>
-        <w:pBdr/>
+        <w:t xml:space="preserve">smartphone </w:t>
+      </w:r>
+      <w:r>
+        <w:rPr>
+          <w:rFonts w:eastAsia="Courier new" w:cs="Courier new" w:ascii="Courier new" w:hAnsi="Courier new"/>
+          <w:b w:val="false"/>
+          <w:i w:val="false"/>
+          <w:caps w:val="false"/>
+          <w:smallCaps w:val="false"/>
+          <w:strike w:val="false"/>
+          <w:dstrike w:val="false"/>
+          <w:color w:val="000000"/>
+          <w:position w:val="0"/>
+          <w:sz w:val="24"/>
+          <w:sz w:val="24"/>
+          <w:szCs w:val="24"/>
+          <w:u w:val="none"/>
+          <w:shd w:fill="auto" w:val="clear"/>
+          <w:vertAlign w:val="baseline"/>
+        </w:rPr>
+        <w:t>(The app was tested and found to work on Android v5.1)</w:t>
+      </w:r>
+      <w:r>
+        <w:rPr>
+          <w:rFonts w:eastAsia="Courier new" w:cs="Courier new" w:ascii="Courier new" w:hAnsi="Courier new"/>
+          <w:b w:val="false"/>
+          <w:i w:val="false"/>
+          <w:caps w:val="false"/>
+          <w:smallCaps w:val="false"/>
+          <w:strike w:val="false"/>
+          <w:dstrike w:val="false"/>
+          <w:color w:val="000000"/>
+          <w:position w:val="0"/>
+          <w:sz w:val="24"/>
+          <w:sz w:val="24"/>
+          <w:szCs w:val="24"/>
+          <w:u w:val="none"/>
+          <w:shd w:fill="auto" w:val="clear"/>
+          <w:vertAlign w:val="baseline"/>
+        </w:rPr>
+        <w:t>.</w:t>
+      </w:r>
+    </w:p>
+    <w:p>
+      <w:pPr>
+        <w:pStyle w:val="Normal"/>
+        <w:keepNext w:val="false"/>
+        <w:keepLines w:val="false"/>
+        <w:widowControl/>
         <w:shd w:val="clear" w:fill="auto"/>
         <w:spacing w:lineRule="auto" w:line="276" w:before="0" w:after="140"/>
         <w:ind w:left="720" w:right="0" w:hanging="0"/>
@@ -7829,7 +7708,6 @@
         <w:keepNext w:val="false"/>
         <w:keepLines w:val="false"/>
         <w:widowControl/>
-        <w:pBdr/>
         <w:shd w:val="clear" w:fill="auto"/>
         <w:spacing w:lineRule="auto" w:line="276" w:before="0" w:after="140"/>
         <w:ind w:left="720" w:right="0" w:hanging="0"/>
@@ -7851,7 +7729,6 @@
         <w:keepNext w:val="false"/>
         <w:keepLines w:val="false"/>
         <w:widowControl/>
-        <w:pBdr/>
         <w:shd w:val="clear" w:fill="auto"/>
         <w:spacing w:lineRule="auto" w:line="276" w:before="0" w:after="140"/>
         <w:ind w:left="720" w:right="0" w:hanging="0"/>
@@ -7873,7 +7750,6 @@
         <w:keepNext w:val="false"/>
         <w:keepLines w:val="false"/>
         <w:widowControl/>
-        <w:pBdr/>
         <w:shd w:val="clear" w:fill="auto"/>
         <w:spacing w:lineRule="auto" w:line="276" w:before="0" w:after="140"/>
         <w:ind w:left="720" w:right="0" w:hanging="0"/>
@@ -7895,7 +7771,6 @@
         <w:keepNext w:val="false"/>
         <w:keepLines w:val="false"/>
         <w:widowControl/>
-        <w:pBdr/>
         <w:shd w:val="clear" w:fill="auto"/>
         <w:spacing w:lineRule="auto" w:line="276" w:before="0" w:after="140"/>
         <w:ind w:left="720" w:right="0" w:hanging="0"/>
@@ -7917,7 +7792,6 @@
         <w:keepNext w:val="false"/>
         <w:keepLines w:val="false"/>
         <w:widowControl/>
-        <w:pBdr/>
         <w:shd w:val="clear" w:fill="auto"/>
         <w:spacing w:lineRule="auto" w:line="276" w:before="0" w:after="140"/>
         <w:ind w:left="720" w:right="0" w:hanging="0"/>
@@ -7939,7 +7813,6 @@
         <w:keepNext w:val="false"/>
         <w:keepLines w:val="false"/>
         <w:widowControl/>
-        <w:pBdr/>
         <w:shd w:val="clear" w:fill="auto"/>
         <w:spacing w:lineRule="auto" w:line="276" w:before="0" w:after="140"/>
         <w:ind w:left="720" w:right="0" w:hanging="0"/>
@@ -7961,7 +7834,6 @@
         <w:keepNext w:val="false"/>
         <w:keepLines w:val="false"/>
         <w:widowControl/>
-        <w:pBdr/>
         <w:shd w:val="clear" w:fill="auto"/>
         <w:spacing w:lineRule="auto" w:line="276" w:before="0" w:after="140"/>
         <w:ind w:left="720" w:right="0" w:hanging="0"/>
@@ -7983,7 +7855,6 @@
         <w:keepNext w:val="false"/>
         <w:keepLines w:val="false"/>
         <w:widowControl/>
-        <w:pBdr/>
         <w:shd w:val="clear" w:fill="auto"/>
         <w:spacing w:lineRule="auto" w:line="276" w:before="0" w:after="140"/>
         <w:ind w:left="720" w:right="0" w:hanging="0"/>
@@ -8005,7 +7876,6 @@
         <w:keepNext w:val="false"/>
         <w:keepLines w:val="false"/>
         <w:widowControl/>
-        <w:pBdr/>
         <w:shd w:val="clear" w:fill="auto"/>
         <w:spacing w:lineRule="auto" w:line="276" w:before="0" w:after="140"/>
         <w:ind w:left="720" w:right="0" w:hanging="0"/>
@@ -8027,7 +7897,6 @@
         <w:keepNext w:val="false"/>
         <w:keepLines w:val="false"/>
         <w:widowControl/>
-        <w:pBdr/>
         <w:shd w:val="clear" w:fill="auto"/>
         <w:spacing w:lineRule="auto" w:line="276" w:before="0" w:after="140"/>
         <w:ind w:left="720" w:right="0" w:hanging="0"/>
@@ -8049,7 +7918,6 @@
         <w:keepNext w:val="false"/>
         <w:keepLines w:val="false"/>
         <w:widowControl/>
-        <w:pBdr/>
         <w:shd w:val="clear" w:fill="auto"/>
         <w:spacing w:lineRule="auto" w:line="276" w:before="0" w:after="140"/>
         <w:ind w:left="0" w:right="0" w:hanging="0"/>
@@ -8070,7 +7938,6 @@
         <w:keepNext w:val="false"/>
         <w:keepLines w:val="false"/>
         <w:widowControl/>
-        <w:pBdr/>
         <w:shd w:val="clear" w:fill="auto"/>
         <w:spacing w:lineRule="auto" w:line="276" w:before="0" w:after="140"/>
         <w:ind w:left="0" w:right="0" w:hanging="0"/>
@@ -8100,7 +7967,6 @@
     <w:rPrDefault>
       <w:rPr>
         <w:rFonts w:ascii="Liberation Serif" w:hAnsi="Liberation Serif" w:eastAsia="Liberation Serif" w:cs="Liberation Serif"/>
-        <w:sz w:val="24"/>
         <w:szCs w:val="24"/>
         <w:lang w:val="en-IN" w:eastAsia="zh-CN" w:bidi="hi-IN"/>
       </w:rPr>
@@ -8114,6 +7980,8 @@
     <w:qFormat/>
     <w:pPr>
       <w:widowControl w:val="false"/>
+      <w:bidi w:val="0"/>
+      <w:jc w:val="left"/>
     </w:pPr>
     <w:rPr>
       <w:rFonts w:ascii="Liberation Serif" w:hAnsi="Liberation Serif" w:eastAsia="Liberation Serif" w:cs="Liberation Serif"/>
@@ -8126,98 +7994,121 @@
   </w:style>
   <w:style w:type="paragraph" w:styleId="Heading1">
     <w:name w:val="Heading 1"/>
-    <w:basedOn w:val="Normal1"/>
     <w:next w:val="Normal"/>
     <w:qFormat/>
     <w:pPr>
       <w:keepNext w:val="true"/>
+      <w:widowControl w:val="false"/>
       <w:spacing w:lineRule="auto" w:line="240" w:before="240" w:after="120"/>
     </w:pPr>
     <w:rPr>
       <w:rFonts w:ascii="Liberation Serif" w:hAnsi="Liberation Serif" w:eastAsia="Liberation Serif" w:cs="Liberation Serif"/>
       <w:b/>
+      <w:color w:val="auto"/>
+      <w:kern w:val="0"/>
       <w:sz w:val="48"/>
       <w:szCs w:val="48"/>
+      <w:lang w:val="en-IN" w:eastAsia="zh-CN" w:bidi="hi-IN"/>
     </w:rPr>
   </w:style>
   <w:style w:type="paragraph" w:styleId="Heading2">
     <w:name w:val="Heading 2"/>
-    <w:basedOn w:val="Normal1"/>
     <w:next w:val="Normal"/>
     <w:qFormat/>
     <w:pPr>
       <w:keepNext w:val="true"/>
       <w:keepLines/>
+      <w:widowControl w:val="false"/>
       <w:spacing w:lineRule="auto" w:line="240" w:before="360" w:after="80"/>
     </w:pPr>
     <w:rPr>
+      <w:rFonts w:ascii="Liberation Serif" w:hAnsi="Liberation Serif" w:eastAsia="Liberation Serif" w:cs="Liberation Serif"/>
       <w:b/>
+      <w:color w:val="auto"/>
+      <w:kern w:val="0"/>
       <w:sz w:val="36"/>
       <w:szCs w:val="36"/>
+      <w:lang w:val="en-IN" w:eastAsia="zh-CN" w:bidi="hi-IN"/>
     </w:rPr>
   </w:style>
   <w:style w:type="paragraph" w:styleId="Heading3">
     <w:name w:val="Heading 3"/>
-    <w:basedOn w:val="Normal1"/>
     <w:next w:val="Normal"/>
     <w:qFormat/>
     <w:pPr>
       <w:keepNext w:val="true"/>
       <w:keepLines/>
+      <w:widowControl w:val="false"/>
       <w:spacing w:lineRule="auto" w:line="240" w:before="280" w:after="80"/>
     </w:pPr>
     <w:rPr>
+      <w:rFonts w:ascii="Liberation Serif" w:hAnsi="Liberation Serif" w:eastAsia="Liberation Serif" w:cs="Liberation Serif"/>
       <w:b/>
+      <w:color w:val="auto"/>
+      <w:kern w:val="0"/>
       <w:sz w:val="28"/>
       <w:szCs w:val="28"/>
+      <w:lang w:val="en-IN" w:eastAsia="zh-CN" w:bidi="hi-IN"/>
     </w:rPr>
   </w:style>
   <w:style w:type="paragraph" w:styleId="Heading4">
     <w:name w:val="Heading 4"/>
-    <w:basedOn w:val="Normal1"/>
     <w:next w:val="Normal"/>
     <w:qFormat/>
     <w:pPr>
       <w:keepNext w:val="true"/>
       <w:keepLines/>
+      <w:widowControl w:val="false"/>
       <w:spacing w:lineRule="auto" w:line="240" w:before="240" w:after="40"/>
     </w:pPr>
     <w:rPr>
+      <w:rFonts w:ascii="Liberation Serif" w:hAnsi="Liberation Serif" w:eastAsia="Liberation Serif" w:cs="Liberation Serif"/>
       <w:b/>
+      <w:color w:val="auto"/>
+      <w:kern w:val="0"/>
       <w:sz w:val="24"/>
       <w:szCs w:val="24"/>
+      <w:lang w:val="en-IN" w:eastAsia="zh-CN" w:bidi="hi-IN"/>
     </w:rPr>
   </w:style>
   <w:style w:type="paragraph" w:styleId="Heading5">
     <w:name w:val="Heading 5"/>
-    <w:basedOn w:val="Normal1"/>
     <w:next w:val="Normal"/>
     <w:qFormat/>
     <w:pPr>
       <w:keepNext w:val="true"/>
       <w:keepLines/>
+      <w:widowControl w:val="false"/>
       <w:spacing w:lineRule="auto" w:line="240" w:before="220" w:after="40"/>
     </w:pPr>
     <w:rPr>
+      <w:rFonts w:ascii="Liberation Serif" w:hAnsi="Liberation Serif" w:eastAsia="Liberation Serif" w:cs="Liberation Serif"/>
       <w:b/>
+      <w:color w:val="auto"/>
+      <w:kern w:val="0"/>
       <w:sz w:val="22"/>
       <w:szCs w:val="22"/>
+      <w:lang w:val="en-IN" w:eastAsia="zh-CN" w:bidi="hi-IN"/>
     </w:rPr>
   </w:style>
   <w:style w:type="paragraph" w:styleId="Heading6">
     <w:name w:val="Heading 6"/>
-    <w:basedOn w:val="Normal1"/>
     <w:next w:val="Normal"/>
     <w:qFormat/>
     <w:pPr>
       <w:keepNext w:val="true"/>
       <w:keepLines/>
+      <w:widowControl w:val="false"/>
       <w:spacing w:lineRule="auto" w:line="240" w:before="200" w:after="40"/>
     </w:pPr>
     <w:rPr>
+      <w:rFonts w:ascii="Liberation Serif" w:hAnsi="Liberation Serif" w:eastAsia="Liberation Serif" w:cs="Liberation Serif"/>
       <w:b/>
+      <w:color w:val="auto"/>
+      <w:kern w:val="0"/>
       <w:sz w:val="20"/>
       <w:szCs w:val="20"/>
+      <w:lang w:val="en-IN" w:eastAsia="zh-CN" w:bidi="hi-IN"/>
     </w:rPr>
   </w:style>
   <w:style w:type="character" w:styleId="ListLabel1">
@@ -8250,6 +8141,46 @@
   </w:style>
   <w:style w:type="character" w:styleId="ListLabel2">
     <w:name w:val="ListLabel 2"/>
+    <w:qFormat/>
+    <w:rPr>
+      <w:rFonts w:ascii="Courier new" w:hAnsi="Courier new" w:eastAsia="Courier new" w:cs="Courier new"/>
+      <w:b w:val="false"/>
+      <w:i w:val="false"/>
+      <w:caps w:val="false"/>
+      <w:smallCaps w:val="false"/>
+      <w:strike w:val="false"/>
+      <w:dstrike w:val="false"/>
+      <w:color w:val="1155CC"/>
+      <w:position w:val="0"/>
+      <w:sz w:val="24"/>
+      <w:sz w:val="24"/>
+      <w:szCs w:val="24"/>
+      <w:u w:val="single"/>
+      <w:vertAlign w:val="baseline"/>
+    </w:rPr>
+  </w:style>
+  <w:style w:type="character" w:styleId="ListLabel3">
+    <w:name w:val="ListLabel 3"/>
+    <w:qFormat/>
+    <w:rPr>
+      <w:rFonts w:ascii="Courier new" w:hAnsi="Courier new" w:eastAsia="Courier new" w:cs="Courier new"/>
+      <w:b w:val="false"/>
+      <w:i w:val="false"/>
+      <w:caps w:val="false"/>
+      <w:smallCaps w:val="false"/>
+      <w:strike w:val="false"/>
+      <w:dstrike w:val="false"/>
+      <w:color w:val="000080"/>
+      <w:position w:val="0"/>
+      <w:sz w:val="24"/>
+      <w:sz w:val="24"/>
+      <w:szCs w:val="24"/>
+      <w:u w:val="single"/>
+      <w:vertAlign w:val="baseline"/>
+    </w:rPr>
+  </w:style>
+  <w:style w:type="character" w:styleId="ListLabel4">
+    <w:name w:val="ListLabel 4"/>
     <w:qFormat/>
     <w:rPr>
       <w:rFonts w:ascii="Courier new" w:hAnsi="Courier new" w:eastAsia="Courier new" w:cs="Courier new"/>
@@ -8326,7 +8257,7 @@
       <w:rFonts w:cs="Lohit Devanagari"/>
     </w:rPr>
   </w:style>
-  <w:style w:type="paragraph" w:styleId="Normal1" w:default="1">
+  <w:style w:type="paragraph" w:styleId="LOnormal" w:default="1">
     <w:name w:val="LO-normal"/>
     <w:qFormat/>
     <w:pPr>
@@ -8345,7 +8276,7 @@
   </w:style>
   <w:style w:type="paragraph" w:styleId="Title">
     <w:name w:val="Title"/>
-    <w:basedOn w:val="Normal1"/>
+    <w:basedOn w:val="LOnormal"/>
     <w:next w:val="Normal"/>
     <w:qFormat/>
     <w:pPr>
@@ -8361,7 +8292,7 @@
   </w:style>
   <w:style w:type="paragraph" w:styleId="Subtitle">
     <w:name w:val="Subtitle"/>
-    <w:basedOn w:val="Normal1"/>
+    <w:basedOn w:val="LOnormal"/>
     <w:next w:val="Normal"/>
     <w:qFormat/>
     <w:pPr>

</xml_diff>